<commit_message>
Test update to Help.xml
Test update to Help.xml
</commit_message>
<xml_diff>
--- a/AzurePowerShell-Authoring.in.GitHub.docx
+++ b/AzurePowerShell-Authoring.in.GitHub.docx
@@ -8,8 +8,6 @@
         <w:spacing w:before="120" w:after="120" w:line="23" w:lineRule="atLeast"/>
         <w:contextualSpacing w:val="0"/>
       </w:pPr>
-      <w:bookmarkStart w:id="0" w:name="_GoBack"/>
-      <w:bookmarkEnd w:id="0"/>
       <w:r>
         <w:t xml:space="preserve">Working in the Azure-PowerShell repo in </w:t>
       </w:r>
@@ -18,6 +16,16 @@
       </w:r>
       <w:r>
         <w:t xml:space="preserve"> </w:t>
+      </w:r>
+      <w:r>
+        <w:t xml:space="preserve">- </w:t>
+      </w:r>
+      <w:r>
+        <w:rPr>
+          <w:i/>
+          <w:color w:val="C00000"/>
+        </w:rPr>
+        <w:t>in the real world!</w:t>
       </w:r>
     </w:p>
     <w:p/>
@@ -2459,22 +2467,22 @@
         <w:pStyle w:val="Heading1"/>
         <w:spacing w:before="120" w:after="120" w:line="23" w:lineRule="atLeast"/>
       </w:pPr>
-      <w:bookmarkStart w:id="1" w:name="_Toc443466038"/>
+      <w:bookmarkStart w:id="0" w:name="_Toc443466038"/>
       <w:r>
         <w:lastRenderedPageBreak/>
         <w:t>Introduction</w:t>
       </w:r>
+      <w:bookmarkEnd w:id="0"/>
+    </w:p>
+    <w:p>
+      <w:pPr>
+        <w:pStyle w:val="Heading2"/>
+      </w:pPr>
+      <w:bookmarkStart w:id="1" w:name="_Toc443466039"/>
+      <w:r>
+        <w:t>Context</w:t>
+      </w:r>
       <w:bookmarkEnd w:id="1"/>
-    </w:p>
-    <w:p>
-      <w:pPr>
-        <w:pStyle w:val="Heading2"/>
-      </w:pPr>
-      <w:bookmarkStart w:id="2" w:name="_Toc443466039"/>
-      <w:r>
-        <w:t>Context</w:t>
-      </w:r>
-      <w:bookmarkEnd w:id="2"/>
       <w:r>
         <w:t xml:space="preserve"> </w:t>
       </w:r>
@@ -2602,6 +2610,65 @@
       <w:r>
         <w:t xml:space="preserve">. </w:t>
       </w:r>
+    </w:p>
+    <w:p/>
+    <w:p>
+      <w:r>
+        <w:t xml:space="preserve">I strongly recommend that you set up a test repo of your own, following along the tutorial on GitHub, before attempting to work in the repo. Although it’s straightforward once you’re used to it, there are nuances that are less than intuitive. </w:t>
+      </w:r>
+    </w:p>
+    <w:p>
+      <w:pPr>
+        <w:jc w:val="center"/>
+      </w:pPr>
+      <w:bookmarkStart w:id="2" w:name="_GoBack"/>
+      <w:r>
+        <w:rPr>
+          <w:noProof/>
+        </w:rPr>
+        <w:drawing>
+          <wp:inline distT="0" distB="0" distL="0" distR="0">
+            <wp:extent cx="3333008" cy="2499756"/>
+            <wp:effectExtent l="0" t="0" r="1270" b="0"/>
+            <wp:docPr id="3" name="Picture 3"/>
+            <wp:cNvGraphicFramePr>
+              <a:graphicFrameLocks xmlns:a="http://schemas.openxmlformats.org/drawingml/2006/main" noChangeAspect="1"/>
+            </wp:cNvGraphicFramePr>
+            <a:graphic xmlns:a="http://schemas.openxmlformats.org/drawingml/2006/main">
+              <a:graphicData uri="http://schemas.openxmlformats.org/drawingml/2006/picture">
+                <pic:pic xmlns:pic="http://schemas.openxmlformats.org/drawingml/2006/picture">
+                  <pic:nvPicPr>
+                    <pic:cNvPr id="3" name="Welcome Scan.jpg"/>
+                    <pic:cNvPicPr/>
+                  </pic:nvPicPr>
+                  <pic:blipFill>
+                    <a:blip r:embed="rId14" cstate="print">
+                      <a:extLst>
+                        <a:ext uri="{28A0092B-C50C-407E-A947-70E740481C1C}">
+                          <a14:useLocalDpi xmlns:a14="http://schemas.microsoft.com/office/drawing/2010/main" val="0"/>
+                        </a:ext>
+                      </a:extLst>
+                    </a:blip>
+                    <a:stretch>
+                      <a:fillRect/>
+                    </a:stretch>
+                  </pic:blipFill>
+                  <pic:spPr>
+                    <a:xfrm>
+                      <a:off x="0" y="0"/>
+                      <a:ext cx="3336235" cy="2502176"/>
+                    </a:xfrm>
+                    <a:prstGeom prst="rect">
+                      <a:avLst/>
+                    </a:prstGeom>
+                  </pic:spPr>
+                </pic:pic>
+              </a:graphicData>
+            </a:graphic>
+          </wp:inline>
+        </w:drawing>
+      </w:r>
+      <w:bookmarkEnd w:id="2"/>
     </w:p>
     <w:p>
       <w:pPr>
@@ -2640,7 +2707,7 @@
                     <pic:cNvPicPr/>
                   </pic:nvPicPr>
                   <pic:blipFill>
-                    <a:blip r:embed="rId14"/>
+                    <a:blip r:embed="rId15"/>
                     <a:stretch>
                       <a:fillRect/>
                     </a:stretch>
@@ -2729,10 +2796,7 @@
                             </w:pPr>
                             <w:bookmarkStart w:id="4" w:name="_Toc443466040"/>
                             <w:r>
-                              <w:t>A note about p</w:t>
-                            </w:r>
-                            <w:r>
-                              <w:t>rocess implementation</w:t>
+                              <w:t>A note about process implementation</w:t>
                             </w:r>
                             <w:bookmarkEnd w:id="4"/>
                             <w:r>
@@ -2861,7 +2925,7 @@
           <w:szCs w:val="32"/>
         </w:rPr>
       </w:pPr>
-      <w:bookmarkStart w:id="6" w:name="_Toc443466042"/>
+      <w:bookmarkStart w:id="5" w:name="_Toc443466042"/>
       <w:r>
         <w:br w:type="page"/>
       </w:r>
@@ -2878,34 +2942,34 @@
       <w:r>
         <w:t>t: tools</w:t>
       </w:r>
+      <w:bookmarkEnd w:id="5"/>
+    </w:p>
+    <w:p>
+      <w:pPr>
+        <w:spacing w:before="120" w:after="120" w:line="23" w:lineRule="atLeast"/>
+      </w:pPr>
+      <w:r>
+        <w:t xml:space="preserve">To get started, </w:t>
+      </w:r>
+      <w:r>
+        <w:t>do the following:</w:t>
+      </w:r>
+    </w:p>
+    <w:p>
+      <w:pPr>
+        <w:pStyle w:val="Heading2"/>
+      </w:pPr>
+      <w:bookmarkStart w:id="6" w:name="_Toc443466043"/>
+      <w:r>
+        <w:t>Set up a GitHub account</w:t>
+      </w:r>
       <w:bookmarkEnd w:id="6"/>
     </w:p>
     <w:p>
-      <w:pPr>
-        <w:spacing w:before="120" w:after="120" w:line="23" w:lineRule="atLeast"/>
-      </w:pPr>
-      <w:r>
-        <w:t xml:space="preserve">To get started, </w:t>
-      </w:r>
-      <w:r>
-        <w:t>do the following:</w:t>
-      </w:r>
-    </w:p>
-    <w:p>
-      <w:pPr>
-        <w:pStyle w:val="Heading2"/>
-      </w:pPr>
-      <w:bookmarkStart w:id="7" w:name="_Toc443466043"/>
-      <w:r>
-        <w:t>Set up a GitHub account</w:t>
-      </w:r>
-      <w:bookmarkEnd w:id="7"/>
-    </w:p>
-    <w:p>
       <w:r>
         <w:t xml:space="preserve">The first step to contributing to this project is setting up a GitHub account. If you have not done so already go to </w:t>
       </w:r>
-      <w:hyperlink r:id="rId15" w:history="1">
+      <w:hyperlink r:id="rId16" w:history="1">
         <w:r>
           <w:rPr>
             <w:rStyle w:val="Hyperlink"/>
@@ -2936,19 +3000,19 @@
       <w:pPr>
         <w:pStyle w:val="Heading2"/>
       </w:pPr>
-      <w:bookmarkStart w:id="8" w:name="_Set_up_Git"/>
-      <w:bookmarkStart w:id="9" w:name="_Toc443466044"/>
+      <w:bookmarkStart w:id="7" w:name="_Set_up_Git"/>
+      <w:bookmarkStart w:id="8" w:name="_Toc443466044"/>
+      <w:bookmarkEnd w:id="7"/>
+      <w:r>
+        <w:t xml:space="preserve">Set up Git </w:t>
+      </w:r>
+      <w:r>
+        <w:t xml:space="preserve">and Git Bash </w:t>
+      </w:r>
+      <w:r>
+        <w:t>on your computer</w:t>
+      </w:r>
       <w:bookmarkEnd w:id="8"/>
-      <w:r>
-        <w:t xml:space="preserve">Set up Git </w:t>
-      </w:r>
-      <w:r>
-        <w:t xml:space="preserve">and Git Bash </w:t>
-      </w:r>
-      <w:r>
-        <w:t>on your computer</w:t>
-      </w:r>
-      <w:bookmarkEnd w:id="9"/>
     </w:p>
     <w:p>
       <w:r>
@@ -2977,7 +3041,7 @@
         </w:rPr>
         <w:t xml:space="preserve">Install GitHub for Windows from this link: </w:t>
       </w:r>
-      <w:hyperlink r:id="rId16" w:history="1">
+      <w:hyperlink r:id="rId17" w:history="1">
         <w:r>
           <w:rPr>
             <w:rStyle w:val="Hyperlink"/>
@@ -3046,7 +3110,7 @@
                     </pic:cNvPicPr>
                   </pic:nvPicPr>
                   <pic:blipFill>
-                    <a:blip r:embed="rId17" cstate="print">
+                    <a:blip r:embed="rId18" cstate="print">
                       <a:extLst>
                         <a:ext uri="{28A0092B-C50C-407E-A947-70E740481C1C}">
                           <a14:useLocalDpi xmlns:a14="http://schemas.microsoft.com/office/drawing/2010/main" val="0"/>
@@ -3208,7 +3272,7 @@
         </w:rPr>
         <w:t xml:space="preserve">. Install the latest version of Git Bash for Windows by installing Git from </w:t>
       </w:r>
-      <w:hyperlink r:id="rId18" w:history="1">
+      <w:hyperlink r:id="rId19" w:history="1">
         <w:r>
           <w:rPr>
             <w:rStyle w:val="Hyperlink"/>
@@ -3251,7 +3315,7 @@
                     </pic:cNvPicPr>
                   </pic:nvPicPr>
                   <pic:blipFill>
-                    <a:blip r:embed="rId19" r:link="rId20" cstate="print">
+                    <a:blip r:embed="rId20" r:link="rId21" cstate="print">
                       <a:extLst>
                         <a:ext uri="{28A0092B-C50C-407E-A947-70E740481C1C}">
                           <a14:useLocalDpi xmlns:a14="http://schemas.microsoft.com/office/drawing/2010/main" val="0"/>
@@ -3319,20 +3383,11 @@
       <w:pPr>
         <w:pStyle w:val="Heading2"/>
       </w:pPr>
-      <w:bookmarkStart w:id="10" w:name="_Toc443466045"/>
-      <w:r>
-        <w:t>Install and c</w:t>
-      </w:r>
-      <w:r>
-        <w:t>onfigur</w:t>
-      </w:r>
-      <w:r>
-        <w:t>e</w:t>
-      </w:r>
-      <w:r>
-        <w:t xml:space="preserve"> a markdown editor</w:t>
-      </w:r>
-      <w:bookmarkEnd w:id="10"/>
+      <w:bookmarkStart w:id="9" w:name="_Toc443466045"/>
+      <w:r>
+        <w:t>Install and configure a markdown editor</w:t>
+      </w:r>
+      <w:bookmarkEnd w:id="9"/>
     </w:p>
     <w:p>
       <w:pPr>
@@ -3370,7 +3425,7 @@
       <w:r>
         <w:t xml:space="preserve">See </w:t>
       </w:r>
-      <w:hyperlink r:id="rId21" w:history="1">
+      <w:hyperlink r:id="rId22" w:history="1">
         <w:r>
           <w:rPr>
             <w:rStyle w:val="Hyperlink"/>
@@ -3391,23 +3446,23 @@
       <w:pPr>
         <w:pStyle w:val="Heading1"/>
       </w:pPr>
-      <w:bookmarkStart w:id="11" w:name="_Toc443466046"/>
+      <w:bookmarkStart w:id="10" w:name="_Toc443466046"/>
       <w:r>
         <w:t>Repo setup</w:t>
       </w:r>
+      <w:bookmarkEnd w:id="10"/>
+    </w:p>
+    <w:p>
+      <w:pPr>
+        <w:pStyle w:val="Heading2"/>
+      </w:pPr>
+      <w:bookmarkStart w:id="11" w:name="_Toc443466047"/>
+      <w:r>
+        <w:t>Fork the repository</w:t>
+      </w:r>
       <w:bookmarkEnd w:id="11"/>
     </w:p>
     <w:p>
-      <w:pPr>
-        <w:pStyle w:val="Heading2"/>
-      </w:pPr>
-      <w:bookmarkStart w:id="12" w:name="_Toc443466047"/>
-      <w:r>
-        <w:t>Fork the repository</w:t>
-      </w:r>
-      <w:bookmarkEnd w:id="12"/>
-    </w:p>
-    <w:p>
       <w:r>
         <w:t xml:space="preserve">A </w:t>
       </w:r>
@@ -3420,7 +3475,7 @@
       <w:r>
         <w:t xml:space="preserve"> (“repo”) is a grouping of files where Git has been initialized to track version information for the files and directories. In GitHub, organizations (for example, </w:t>
       </w:r>
-      <w:hyperlink r:id="rId22" w:history="1">
+      <w:hyperlink r:id="rId23" w:history="1">
         <w:r>
           <w:rPr>
             <w:rStyle w:val="Hyperlink"/>
@@ -3491,7 +3546,7 @@
         </w:rPr>
         <w:t xml:space="preserve">Navigate to the </w:t>
       </w:r>
-      <w:hyperlink r:id="rId23" w:history="1">
+      <w:hyperlink r:id="rId24" w:history="1">
         <w:r>
           <w:rPr>
             <w:rStyle w:val="Hyperlink"/>
@@ -3575,7 +3630,7 @@
                     <pic:cNvPicPr/>
                   </pic:nvPicPr>
                   <pic:blipFill>
-                    <a:blip r:embed="rId24"/>
+                    <a:blip r:embed="rId25"/>
                     <a:stretch>
                       <a:fillRect/>
                     </a:stretch>
@@ -3759,7 +3814,7 @@
                     <pic:cNvPicPr/>
                   </pic:nvPicPr>
                   <pic:blipFill>
-                    <a:blip r:embed="rId25"/>
+                    <a:blip r:embed="rId26"/>
                     <a:stretch>
                       <a:fillRect/>
                     </a:stretch>
@@ -3792,7 +3847,7 @@
       <w:pPr>
         <w:pStyle w:val="Heading2"/>
       </w:pPr>
-      <w:bookmarkStart w:id="13" w:name="_Toc443466048"/>
+      <w:bookmarkStart w:id="12" w:name="_Toc443466048"/>
       <w:r>
         <w:t>Best practice</w:t>
       </w:r>
@@ -3805,7 +3860,7 @@
       <w:r>
         <w:t xml:space="preserve"> straight</w:t>
       </w:r>
-      <w:bookmarkEnd w:id="13"/>
+      <w:bookmarkEnd w:id="12"/>
     </w:p>
     <w:p>
       <w:r>
@@ -3834,7 +3889,7 @@
                     <pic:cNvPicPr/>
                   </pic:nvPicPr>
                   <pic:blipFill>
-                    <a:blip r:embed="rId26"/>
+                    <a:blip r:embed="rId27"/>
                     <a:stretch>
                       <a:fillRect/>
                     </a:stretch>
@@ -3864,11 +3919,11 @@
       <w:pPr>
         <w:pStyle w:val="Heading2"/>
       </w:pPr>
-      <w:bookmarkStart w:id="14" w:name="_Toc443466049"/>
+      <w:bookmarkStart w:id="13" w:name="_Toc443466049"/>
       <w:r>
         <w:t>Clone the fork</w:t>
       </w:r>
-      <w:bookmarkEnd w:id="14"/>
+      <w:bookmarkEnd w:id="13"/>
     </w:p>
     <w:p>
       <w:r>
@@ -4052,7 +4107,7 @@
                     <pic:cNvPicPr/>
                   </pic:nvPicPr>
                   <pic:blipFill>
-                    <a:blip r:embed="rId27"/>
+                    <a:blip r:embed="rId28"/>
                     <a:stretch>
                       <a:fillRect/>
                     </a:stretch>
@@ -4239,7 +4294,7 @@
                     <pic:cNvPicPr/>
                   </pic:nvPicPr>
                   <pic:blipFill>
-                    <a:blip r:embed="rId28"/>
+                    <a:blip r:embed="rId29"/>
                     <a:stretch>
                       <a:fillRect/>
                     </a:stretch>
@@ -4441,7 +4496,7 @@
                     <pic:cNvPicPr/>
                   </pic:nvPicPr>
                   <pic:blipFill>
-                    <a:blip r:embed="rId27"/>
+                    <a:blip r:embed="rId28"/>
                     <a:stretch>
                       <a:fillRect/>
                     </a:stretch>
@@ -4594,12 +4649,15 @@
         <w:t>clone in the Users directory on your machine, so you will have to manually move the repo to c:\gh\.</w:t>
       </w:r>
     </w:p>
+    <w:bookmarkStart w:id="14" w:name="_Toc443466051"/>
     <w:p>
       <w:pPr>
         <w:pStyle w:val="Heading2"/>
       </w:pPr>
-      <w:bookmarkStart w:id="15" w:name="_Toc443466051"/>
-      <w:r>
+      <w:r>
+        <w:rPr>
+          <w:noProof/>
+        </w:rPr>
         <w:lastRenderedPageBreak/>
         <mc:AlternateContent>
           <mc:Choice Requires="wps">
@@ -4651,11 +4709,11 @@
                             <w:pPr>
                               <w:pStyle w:val="Heading3"/>
                             </w:pPr>
-                            <w:bookmarkStart w:id="16" w:name="_Toc443466050"/>
+                            <w:bookmarkStart w:id="15" w:name="_Toc443466050"/>
                             <w:r>
                               <w:t>A note about Git Bash</w:t>
                             </w:r>
-                            <w:bookmarkEnd w:id="16"/>
+                            <w:bookmarkEnd w:id="15"/>
                           </w:p>
                           <w:p>
                             <w:pPr>
@@ -4752,7 +4810,7 @@
       <w:r>
         <w:t>Configure Git shortcuts</w:t>
       </w:r>
-      <w:bookmarkEnd w:id="15"/>
+      <w:bookmarkEnd w:id="14"/>
       <w:r>
         <w:t xml:space="preserve"> </w:t>
       </w:r>
@@ -4865,7 +4923,7 @@
         </w:rPr>
         <w:t xml:space="preserve">git remote add upstream </w:t>
       </w:r>
-      <w:hyperlink r:id="rId29" w:history="1">
+      <w:hyperlink r:id="rId30" w:history="1">
         <w:r>
           <w:rPr>
             <w:rStyle w:val="Hyperlink"/>
@@ -4922,11 +4980,11 @@
       <w:pPr>
         <w:pStyle w:val="Heading2"/>
       </w:pPr>
-      <w:bookmarkStart w:id="18" w:name="_Toc443466052"/>
+      <w:bookmarkStart w:id="16" w:name="_Toc443466052"/>
       <w:r>
         <w:t>Keep your clone up to date</w:t>
       </w:r>
-      <w:bookmarkEnd w:id="18"/>
+      <w:bookmarkEnd w:id="16"/>
     </w:p>
     <w:p>
       <w:r>
@@ -4995,14 +5053,14 @@
       <w:pPr>
         <w:pStyle w:val="Heading3"/>
       </w:pPr>
-      <w:bookmarkStart w:id="19" w:name="_Toc443466053"/>
+      <w:bookmarkStart w:id="17" w:name="_Toc443466053"/>
       <w:r>
         <w:t>Staying current: o</w:t>
       </w:r>
       <w:r>
         <w:t>n a daily basis</w:t>
       </w:r>
-      <w:bookmarkEnd w:id="19"/>
+      <w:bookmarkEnd w:id="17"/>
     </w:p>
     <w:p>
       <w:pPr>
@@ -5109,7 +5167,7 @@
                     <pic:cNvPicPr/>
                   </pic:nvPicPr>
                   <pic:blipFill>
-                    <a:blip r:embed="rId30"/>
+                    <a:blip r:embed="rId31"/>
                     <a:stretch>
                       <a:fillRect/>
                     </a:stretch>
@@ -5260,11 +5318,11 @@
                             <w:pPr>
                               <w:pStyle w:val="Heading3"/>
                             </w:pPr>
-                            <w:bookmarkStart w:id="20" w:name="_Toc443466054"/>
+                            <w:bookmarkStart w:id="18" w:name="_Toc443466054"/>
                             <w:r>
                               <w:t>Why does this work?</w:t>
                             </w:r>
-                            <w:bookmarkEnd w:id="20"/>
+                            <w:bookmarkEnd w:id="18"/>
                             <w:r>
                               <w:t xml:space="preserve"> </w:t>
                             </w:r>
@@ -5316,7 +5374,7 @@
                               </w:rPr>
                               <w:t xml:space="preserve">git remote add upstream </w:t>
                             </w:r>
-                            <w:hyperlink r:id="rId31" w:history="1">
+                            <w:hyperlink r:id="rId32" w:history="1">
                               <w:r>
                                 <w:rPr>
                                   <w:b/>
@@ -5470,7 +5528,7 @@
                         </w:rPr>
                         <w:t xml:space="preserve">git remote add upstream </w:t>
                       </w:r>
-                      <w:hyperlink r:id="rId32" w:history="1">
+                      <w:hyperlink r:id="rId33" w:history="1">
                         <w:r>
                           <w:rPr>
                             <w:b/>
@@ -5587,7 +5645,7 @@
                     <pic:cNvPicPr/>
                   </pic:nvPicPr>
                   <pic:blipFill>
-                    <a:blip r:embed="rId33"/>
+                    <a:blip r:embed="rId34"/>
                     <a:stretch>
                       <a:fillRect/>
                     </a:stretch>
@@ -5651,7 +5709,7 @@
                     <pic:cNvPicPr/>
                   </pic:nvPicPr>
                   <pic:blipFill>
-                    <a:blip r:embed="rId34"/>
+                    <a:blip r:embed="rId35"/>
                     <a:stretch>
                       <a:fillRect/>
                     </a:stretch>
@@ -5697,7 +5755,7 @@
       <w:pPr>
         <w:pStyle w:val="Heading1"/>
       </w:pPr>
-      <w:bookmarkStart w:id="22" w:name="_Toc443466055"/>
+      <w:bookmarkStart w:id="19" w:name="_Toc443466055"/>
       <w:r>
         <w:t>Edit</w:t>
       </w:r>
@@ -5713,17 +5771,17 @@
       <w:r>
         <w:t xml:space="preserve"> content</w:t>
       </w:r>
-      <w:bookmarkEnd w:id="22"/>
+      <w:bookmarkEnd w:id="19"/>
     </w:p>
     <w:p>
       <w:pPr>
         <w:pStyle w:val="Heading2"/>
       </w:pPr>
-      <w:bookmarkStart w:id="23" w:name="_Toc443466056"/>
+      <w:bookmarkStart w:id="20" w:name="_Toc443466056"/>
       <w:r>
         <w:t>Branches</w:t>
       </w:r>
-      <w:bookmarkEnd w:id="23"/>
+      <w:bookmarkEnd w:id="20"/>
     </w:p>
     <w:p>
       <w:pPr>
@@ -5879,7 +5937,7 @@
       <w:pPr>
         <w:pStyle w:val="Heading3"/>
       </w:pPr>
-      <w:bookmarkStart w:id="24" w:name="_Toc443466057"/>
+      <w:bookmarkStart w:id="21" w:name="_Toc443466057"/>
       <w:r>
         <w:t>Creat</w:t>
       </w:r>
@@ -5895,7 +5953,7 @@
         </w:rPr>
         <w:t>branch</w:t>
       </w:r>
-      <w:bookmarkEnd w:id="24"/>
+      <w:bookmarkEnd w:id="21"/>
     </w:p>
     <w:p>
       <w:pPr>
@@ -5957,7 +6015,7 @@
                     <pic:cNvPicPr/>
                   </pic:nvPicPr>
                   <pic:blipFill>
-                    <a:blip r:embed="rId35"/>
+                    <a:blip r:embed="rId36"/>
                     <a:stretch>
                       <a:fillRect/>
                     </a:stretch>
@@ -6264,7 +6322,7 @@
       <w:pPr>
         <w:pStyle w:val="Heading2"/>
       </w:pPr>
-      <w:bookmarkStart w:id="25" w:name="_Toc443466058"/>
+      <w:bookmarkStart w:id="22" w:name="_Toc443466058"/>
       <w:r>
         <w:lastRenderedPageBreak/>
         <w:t>Mak</w:t>
@@ -6281,7 +6339,7 @@
       <w:r>
         <w:t xml:space="preserve"> updates</w:t>
       </w:r>
-      <w:bookmarkEnd w:id="25"/>
+      <w:bookmarkEnd w:id="22"/>
       <w:r>
         <w:t xml:space="preserve"> </w:t>
       </w:r>
@@ -6678,7 +6736,7 @@
                     <pic:cNvPicPr/>
                   </pic:nvPicPr>
                   <pic:blipFill>
-                    <a:blip r:embed="rId36"/>
+                    <a:blip r:embed="rId37"/>
                     <a:stretch>
                       <a:fillRect/>
                     </a:stretch>
@@ -6745,7 +6803,7 @@
       <w:r>
         <w:t xml:space="preserve">NOTE: For information about Markdown and Git-Flavored Markdown, see </w:t>
       </w:r>
-      <w:hyperlink r:id="rId37" w:history="1">
+      <w:hyperlink r:id="rId38" w:anchor="intro" w:history="1">
         <w:r>
           <w:rPr>
             <w:rStyle w:val="Hyperlink"/>
@@ -6770,12 +6828,12 @@
       <w:pPr>
         <w:pStyle w:val="Heading2"/>
       </w:pPr>
-      <w:bookmarkStart w:id="26" w:name="_Toc443466059"/>
+      <w:bookmarkStart w:id="23" w:name="_Toc443466059"/>
       <w:r>
         <w:lastRenderedPageBreak/>
         <w:t>Commit your changes</w:t>
       </w:r>
-      <w:bookmarkEnd w:id="26"/>
+      <w:bookmarkEnd w:id="23"/>
     </w:p>
     <w:p>
       <w:r>
@@ -6844,7 +6902,7 @@
                     <pic:cNvPicPr/>
                   </pic:nvPicPr>
                   <pic:blipFill>
-                    <a:blip r:embed="rId38"/>
+                    <a:blip r:embed="rId39"/>
                     <a:stretch>
                       <a:fillRect/>
                     </a:stretch>
@@ -6928,7 +6986,7 @@
                     <pic:cNvPicPr/>
                   </pic:nvPicPr>
                   <pic:blipFill>
-                    <a:blip r:embed="rId39"/>
+                    <a:blip r:embed="rId40"/>
                     <a:stretch>
                       <a:fillRect/>
                     </a:stretch>
@@ -6958,11 +7016,11 @@
       <w:pPr>
         <w:pStyle w:val="Heading3"/>
       </w:pPr>
-      <w:bookmarkStart w:id="27" w:name="_Toc443466060"/>
+      <w:bookmarkStart w:id="24" w:name="_Toc443466060"/>
       <w:r>
         <w:t>Important info about commits</w:t>
       </w:r>
-      <w:bookmarkEnd w:id="27"/>
+      <w:bookmarkEnd w:id="24"/>
     </w:p>
     <w:p>
       <w:r>
@@ -7027,204 +7085,6 @@
             <wp:extent cx="5943600" cy="3362325"/>
             <wp:effectExtent l="0" t="0" r="0" b="9525"/>
             <wp:docPr id="192" name="Picture 192"/>
-            <wp:cNvGraphicFramePr>
-              <a:graphicFrameLocks xmlns:a="http://schemas.openxmlformats.org/drawingml/2006/main" noChangeAspect="1"/>
-            </wp:cNvGraphicFramePr>
-            <a:graphic xmlns:a="http://schemas.openxmlformats.org/drawingml/2006/main">
-              <a:graphicData uri="http://schemas.openxmlformats.org/drawingml/2006/picture">
-                <pic:pic xmlns:pic="http://schemas.openxmlformats.org/drawingml/2006/picture">
-                  <pic:nvPicPr>
-                    <pic:cNvPr id="1" name=""/>
-                    <pic:cNvPicPr/>
-                  </pic:nvPicPr>
-                  <pic:blipFill>
-                    <a:blip r:embed="rId40"/>
-                    <a:stretch>
-                      <a:fillRect/>
-                    </a:stretch>
-                  </pic:blipFill>
-                  <pic:spPr>
-                    <a:xfrm>
-                      <a:off x="0" y="0"/>
-                      <a:ext cx="5943600" cy="3362325"/>
-                    </a:xfrm>
-                    <a:prstGeom prst="rect">
-                      <a:avLst/>
-                    </a:prstGeom>
-                  </pic:spPr>
-                </pic:pic>
-              </a:graphicData>
-            </a:graphic>
-          </wp:inline>
-        </w:drawing>
-      </w:r>
-    </w:p>
-    <w:p>
-      <w:r>
-        <w:t>As you can see, two files (index.html and readme.md) were modified</w:t>
-      </w:r>
-      <w:r>
-        <w:t xml:space="preserve">. The left-hand pane shows a list of the files that have been edited; with any filename selected in the left-hand pane, the </w:t>
-      </w:r>
-      <w:r>
-        <w:t xml:space="preserve">right-hand pane </w:t>
-      </w:r>
-      <w:r>
-        <w:t>displays,</w:t>
-      </w:r>
-      <w:r>
-        <w:t xml:space="preserve"> line</w:t>
-      </w:r>
-      <w:r>
-        <w:t xml:space="preserve"> </w:t>
-      </w:r>
-      <w:r>
-        <w:t>by</w:t>
-      </w:r>
-      <w:r>
-        <w:t xml:space="preserve"> </w:t>
-      </w:r>
-      <w:r>
-        <w:t>line</w:t>
-      </w:r>
-      <w:r>
-        <w:t>,</w:t>
-      </w:r>
-      <w:r>
-        <w:t xml:space="preserve"> </w:t>
-      </w:r>
-      <w:r>
-        <w:t xml:space="preserve">the </w:t>
-      </w:r>
-      <w:r>
-        <w:t xml:space="preserve">changes made to </w:t>
-      </w:r>
-      <w:r>
-        <w:t xml:space="preserve">that particular file (in this instance, the index.html file). Switching the selection in the left-hand pane to the name of a different file will cause the display on the right to show, line by line, the changes made to </w:t>
-      </w:r>
-      <w:r>
-        <w:t>that</w:t>
-      </w:r>
-      <w:r>
-        <w:t xml:space="preserve"> other file. </w:t>
-      </w:r>
-    </w:p>
-    <w:p>
-      <w:r>
-        <w:t xml:space="preserve">However, </w:t>
-      </w:r>
-      <w:r>
-        <w:rPr>
-          <w:i/>
-        </w:rPr>
-        <w:t>a single commit will carry the changes to both files rather than just one or the other.</w:t>
-      </w:r>
-      <w:r>
-        <w:t xml:space="preserve"> </w:t>
-      </w:r>
-      <w:r>
-        <w:t xml:space="preserve">And similarly, the </w:t>
-      </w:r>
-      <w:r>
-        <w:t xml:space="preserve">commit title and description that you enter (as shown in the bottom-left-hand corner of the screenshot) </w:t>
-      </w:r>
-      <w:r>
-        <w:t>are intended to cover the overall set of changes</w:t>
-      </w:r>
-      <w:r>
-        <w:t xml:space="preserve"> rather than referring only to changes to one of the files.</w:t>
-      </w:r>
-      <w:r>
-        <w:t xml:space="preserve"> </w:t>
-      </w:r>
-    </w:p>
-    <w:p>
-      <w:pPr>
-        <w:pStyle w:val="Heading4"/>
-      </w:pPr>
-      <w:r>
-        <w:t>Commit to a specific branch</w:t>
-      </w:r>
-    </w:p>
-    <w:p>
-      <w:r>
-        <w:t xml:space="preserve">You can also see from the screenshot above that when creating a commit, </w:t>
-      </w:r>
-      <w:r>
-        <w:rPr>
-          <w:i/>
-        </w:rPr>
-        <w:t>you must specify the branch you want the commit to go to</w:t>
-      </w:r>
-      <w:r>
-        <w:t xml:space="preserve">. </w:t>
-      </w:r>
-      <w:r>
-        <w:t xml:space="preserve">You need to pay careful attention to the branch </w:t>
-      </w:r>
-      <w:r>
-        <w:t xml:space="preserve">you’re in when you create a commit, whether you do so from the GitHub app or from the command line, so that you commit your changes to the right one. </w:t>
-      </w:r>
-    </w:p>
-    <w:p>
-      <w:r>
-        <w:t xml:space="preserve">The general rule of thumb is that you should </w:t>
-      </w:r>
-      <w:r>
-        <w:rPr>
-          <w:i/>
-        </w:rPr>
-        <w:t>never create a commit in the master branch</w:t>
-      </w:r>
-      <w:r>
-        <w:t xml:space="preserve">. </w:t>
-      </w:r>
-    </w:p>
-    <w:p>
-      <w:r>
-        <w:t xml:space="preserve">For our purposes, create commits for the azure-powershell repo </w:t>
-      </w:r>
-      <w:r>
-        <w:t>in</w:t>
-      </w:r>
-      <w:r>
-        <w:t xml:space="preserve"> the temporary branch you created for your current project. </w:t>
-      </w:r>
-    </w:p>
-    <w:p>
-      <w:pPr>
-        <w:pStyle w:val="Heading2"/>
-      </w:pPr>
-      <w:bookmarkStart w:id="28" w:name="_Toc443466061"/>
-      <w:r>
-        <w:lastRenderedPageBreak/>
-        <w:t>Pull requests</w:t>
-      </w:r>
-      <w:bookmarkEnd w:id="28"/>
-    </w:p>
-    <w:p>
-      <w:r>
-        <w:t xml:space="preserve">A pull request is essentially a request to a repo’s owners for them to “pull in” all of the changes from a given branch in the clone to a specific branch in the main repo. </w:t>
-      </w:r>
-    </w:p>
-    <w:p>
-      <w:r>
-        <w:t xml:space="preserve">Pull requests can comprise multiple commits and should not be submitted piecemeal. For example, if you are working on several files, e.g., multiple cmdlets in a module, save each of them in individual commits. Also, if you need to stop and come back to the project later or the next day, save and commit but do not submit a pull request until you have completed all of your edits/changes to the file. The same principle applies if you’re adding a new file. You may work on it several days in a row, in which case each day’s saves should be made into a daily commit—but then the pull request should be made once, and will include all “committed” changes. </w:t>
-      </w:r>
-    </w:p>
-    <w:p>
-      <w:pPr>
-        <w:jc w:val="center"/>
-      </w:pPr>
-      <w:r>
-        <w:rPr>
-          <w:noProof/>
-        </w:rPr>
-        <w:drawing>
-          <wp:inline distT="0" distB="0" distL="0" distR="0" wp14:anchorId="2D283E62" wp14:editId="7BEDF00B">
-            <wp:extent cx="2513900" cy="2495550"/>
-            <wp:effectExtent l="0" t="0" r="1270" b="0"/>
-            <wp:docPr id="196" name="Picture 196"/>
             <wp:cNvGraphicFramePr>
               <a:graphicFrameLocks xmlns:a="http://schemas.openxmlformats.org/drawingml/2006/main" noChangeAspect="1"/>
             </wp:cNvGraphicFramePr>
@@ -7244,6 +7104,204 @@
                   <pic:spPr>
                     <a:xfrm>
                       <a:off x="0" y="0"/>
+                      <a:ext cx="5943600" cy="3362325"/>
+                    </a:xfrm>
+                    <a:prstGeom prst="rect">
+                      <a:avLst/>
+                    </a:prstGeom>
+                  </pic:spPr>
+                </pic:pic>
+              </a:graphicData>
+            </a:graphic>
+          </wp:inline>
+        </w:drawing>
+      </w:r>
+    </w:p>
+    <w:p>
+      <w:r>
+        <w:t>As you can see, two files (index.html and readme.md) were modified</w:t>
+      </w:r>
+      <w:r>
+        <w:t xml:space="preserve">. The left-hand pane shows a list of the files that have been edited; with any filename selected in the left-hand pane, the </w:t>
+      </w:r>
+      <w:r>
+        <w:t xml:space="preserve">right-hand pane </w:t>
+      </w:r>
+      <w:r>
+        <w:t>displays,</w:t>
+      </w:r>
+      <w:r>
+        <w:t xml:space="preserve"> line</w:t>
+      </w:r>
+      <w:r>
+        <w:t xml:space="preserve"> </w:t>
+      </w:r>
+      <w:r>
+        <w:t>by</w:t>
+      </w:r>
+      <w:r>
+        <w:t xml:space="preserve"> </w:t>
+      </w:r>
+      <w:r>
+        <w:t>line</w:t>
+      </w:r>
+      <w:r>
+        <w:t>,</w:t>
+      </w:r>
+      <w:r>
+        <w:t xml:space="preserve"> </w:t>
+      </w:r>
+      <w:r>
+        <w:t xml:space="preserve">the </w:t>
+      </w:r>
+      <w:r>
+        <w:t xml:space="preserve">changes made to </w:t>
+      </w:r>
+      <w:r>
+        <w:t xml:space="preserve">that particular file (in this instance, the index.html file). Switching the selection in the left-hand pane to the name of a different file will cause the display on the right to show, line by line, the changes made to </w:t>
+      </w:r>
+      <w:r>
+        <w:t>that</w:t>
+      </w:r>
+      <w:r>
+        <w:t xml:space="preserve"> other file. </w:t>
+      </w:r>
+    </w:p>
+    <w:p>
+      <w:r>
+        <w:t xml:space="preserve">However, </w:t>
+      </w:r>
+      <w:r>
+        <w:rPr>
+          <w:i/>
+        </w:rPr>
+        <w:t>a single commit will carry the changes to both files rather than just one or the other.</w:t>
+      </w:r>
+      <w:r>
+        <w:t xml:space="preserve"> </w:t>
+      </w:r>
+      <w:r>
+        <w:t xml:space="preserve">And similarly, the </w:t>
+      </w:r>
+      <w:r>
+        <w:t xml:space="preserve">commit title and description that you enter (as shown in the bottom-left-hand corner of the screenshot) </w:t>
+      </w:r>
+      <w:r>
+        <w:t>are intended to cover the overall set of changes</w:t>
+      </w:r>
+      <w:r>
+        <w:t xml:space="preserve"> rather than referring only to changes to one of the files.</w:t>
+      </w:r>
+      <w:r>
+        <w:t xml:space="preserve"> </w:t>
+      </w:r>
+    </w:p>
+    <w:p>
+      <w:pPr>
+        <w:pStyle w:val="Heading4"/>
+      </w:pPr>
+      <w:r>
+        <w:t>Commit to a specific branch</w:t>
+      </w:r>
+    </w:p>
+    <w:p>
+      <w:r>
+        <w:t xml:space="preserve">You can also see from the screenshot above that when creating a commit, </w:t>
+      </w:r>
+      <w:r>
+        <w:rPr>
+          <w:i/>
+        </w:rPr>
+        <w:t>you must specify the branch you want the commit to go to</w:t>
+      </w:r>
+      <w:r>
+        <w:t xml:space="preserve">. </w:t>
+      </w:r>
+      <w:r>
+        <w:t xml:space="preserve">You need to pay careful attention to the branch </w:t>
+      </w:r>
+      <w:r>
+        <w:t xml:space="preserve">you’re in when you create a commit, whether you do so from the GitHub app or from the command line, so that you commit your changes to the right one. </w:t>
+      </w:r>
+    </w:p>
+    <w:p>
+      <w:r>
+        <w:t xml:space="preserve">The general rule of thumb is that you should </w:t>
+      </w:r>
+      <w:r>
+        <w:rPr>
+          <w:i/>
+        </w:rPr>
+        <w:t>never create a commit in the master branch</w:t>
+      </w:r>
+      <w:r>
+        <w:t xml:space="preserve">. </w:t>
+      </w:r>
+    </w:p>
+    <w:p>
+      <w:r>
+        <w:t xml:space="preserve">For our purposes, create commits for the azure-powershell repo </w:t>
+      </w:r>
+      <w:r>
+        <w:t>in</w:t>
+      </w:r>
+      <w:r>
+        <w:t xml:space="preserve"> the temporary branch you created for your current project. </w:t>
+      </w:r>
+    </w:p>
+    <w:p>
+      <w:pPr>
+        <w:pStyle w:val="Heading2"/>
+      </w:pPr>
+      <w:bookmarkStart w:id="25" w:name="_Toc443466061"/>
+      <w:r>
+        <w:lastRenderedPageBreak/>
+        <w:t>Pull requests</w:t>
+      </w:r>
+      <w:bookmarkEnd w:id="25"/>
+    </w:p>
+    <w:p>
+      <w:r>
+        <w:t xml:space="preserve">A pull request is essentially a request to a repo’s owners for them to “pull in” all of the changes from a given branch in the clone to a specific branch in the main repo. </w:t>
+      </w:r>
+    </w:p>
+    <w:p>
+      <w:r>
+        <w:t xml:space="preserve">Pull requests can comprise multiple commits and should not be submitted piecemeal. For example, if you are working on several files, e.g., multiple cmdlets in a module, save each of them in individual commits. Also, if you need to stop and come back to the project later or the next day, save and commit but do not submit a pull request until you have completed all of your edits/changes to the file. The same principle applies if you’re adding a new file. You may work on it several days in a row, in which case each day’s saves should be made into a daily commit—but then the pull request should be made once, and will include all “committed” changes. </w:t>
+      </w:r>
+    </w:p>
+    <w:p>
+      <w:pPr>
+        <w:jc w:val="center"/>
+      </w:pPr>
+      <w:r>
+        <w:rPr>
+          <w:noProof/>
+        </w:rPr>
+        <w:drawing>
+          <wp:inline distT="0" distB="0" distL="0" distR="0" wp14:anchorId="2D283E62" wp14:editId="7BEDF00B">
+            <wp:extent cx="2513900" cy="2495550"/>
+            <wp:effectExtent l="0" t="0" r="1270" b="0"/>
+            <wp:docPr id="196" name="Picture 196"/>
+            <wp:cNvGraphicFramePr>
+              <a:graphicFrameLocks xmlns:a="http://schemas.openxmlformats.org/drawingml/2006/main" noChangeAspect="1"/>
+            </wp:cNvGraphicFramePr>
+            <a:graphic xmlns:a="http://schemas.openxmlformats.org/drawingml/2006/main">
+              <a:graphicData uri="http://schemas.openxmlformats.org/drawingml/2006/picture">
+                <pic:pic xmlns:pic="http://schemas.openxmlformats.org/drawingml/2006/picture">
+                  <pic:nvPicPr>
+                    <pic:cNvPr id="1" name=""/>
+                    <pic:cNvPicPr/>
+                  </pic:nvPicPr>
+                  <pic:blipFill>
+                    <a:blip r:embed="rId42"/>
+                    <a:stretch>
+                      <a:fillRect/>
+                    </a:stretch>
+                  </pic:blipFill>
+                  <pic:spPr>
+                    <a:xfrm>
+                      <a:off x="0" y="0"/>
                       <a:ext cx="2522651" cy="2504237"/>
                     </a:xfrm>
                     <a:prstGeom prst="rect">
@@ -7349,11 +7407,11 @@
       <w:pPr>
         <w:pStyle w:val="Heading3"/>
       </w:pPr>
-      <w:bookmarkStart w:id="29" w:name="_Toc443466062"/>
+      <w:bookmarkStart w:id="26" w:name="_Toc443466062"/>
       <w:r>
         <w:t>A simple example</w:t>
       </w:r>
-      <w:bookmarkEnd w:id="29"/>
+      <w:bookmarkEnd w:id="26"/>
     </w:p>
     <w:p>
       <w:r>
@@ -7437,7 +7495,7 @@
                     <pic:cNvPicPr/>
                   </pic:nvPicPr>
                   <pic:blipFill>
-                    <a:blip r:embed="rId42">
+                    <a:blip r:embed="rId43">
                       <a:extLst>
                         <a:ext uri="{28A0092B-C50C-407E-A947-70E740481C1C}">
                           <a14:useLocalDpi xmlns:a14="http://schemas.microsoft.com/office/drawing/2010/main" val="0"/>
@@ -7494,7 +7552,7 @@
                     <pic:cNvPicPr/>
                   </pic:nvPicPr>
                   <pic:blipFill>
-                    <a:blip r:embed="rId43"/>
+                    <a:blip r:embed="rId44"/>
                     <a:stretch>
                       <a:fillRect/>
                     </a:stretch>
@@ -7563,7 +7621,7 @@
                     <pic:cNvPicPr/>
                   </pic:nvPicPr>
                   <pic:blipFill>
-                    <a:blip r:embed="rId44"/>
+                    <a:blip r:embed="rId45"/>
                     <a:stretch>
                       <a:fillRect/>
                     </a:stretch>
@@ -7669,7 +7727,7 @@
                     <pic:cNvPicPr/>
                   </pic:nvPicPr>
                   <pic:blipFill>
-                    <a:blip r:embed="rId45"/>
+                    <a:blip r:embed="rId46"/>
                     <a:stretch>
                       <a:fillRect/>
                     </a:stretch>
@@ -7754,7 +7812,7 @@
                     <pic:cNvPicPr/>
                   </pic:nvPicPr>
                   <pic:blipFill>
-                    <a:blip r:embed="rId46"/>
+                    <a:blip r:embed="rId47"/>
                     <a:stretch>
                       <a:fillRect/>
                     </a:stretch>
@@ -7835,7 +7893,7 @@
                     <pic:cNvPicPr/>
                   </pic:nvPicPr>
                   <pic:blipFill>
-                    <a:blip r:embed="rId47"/>
+                    <a:blip r:embed="rId48"/>
                     <a:stretch>
                       <a:fillRect/>
                     </a:stretch>
@@ -7872,11 +7930,11 @@
         <w:pStyle w:val="Heading1"/>
         <w:spacing w:before="120" w:after="120" w:line="23" w:lineRule="atLeast"/>
       </w:pPr>
-      <w:bookmarkStart w:id="30" w:name="_Toc443466063"/>
+      <w:bookmarkStart w:id="27" w:name="_Toc443466063"/>
       <w:r>
         <w:t>Editing within GitHub directly: project managers</w:t>
       </w:r>
-      <w:bookmarkEnd w:id="30"/>
+      <w:bookmarkEnd w:id="27"/>
     </w:p>
     <w:p>
       <w:pPr>
@@ -7952,7 +8010,7 @@
                     <pic:cNvPicPr/>
                   </pic:nvPicPr>
                   <pic:blipFill>
-                    <a:blip r:embed="rId48">
+                    <a:blip r:embed="rId49">
                       <a:extLst>
                         <a:ext uri="{28A0092B-C50C-407E-A947-70E740481C1C}">
                           <a14:useLocalDpi xmlns:a14="http://schemas.microsoft.com/office/drawing/2010/main" val="0"/>
@@ -8054,7 +8112,7 @@
                     <pic:cNvPicPr/>
                   </pic:nvPicPr>
                   <pic:blipFill>
-                    <a:blip r:embed="rId49"/>
+                    <a:blip r:embed="rId50"/>
                     <a:stretch>
                       <a:fillRect/>
                     </a:stretch>
@@ -8128,7 +8186,7 @@
                     <pic:cNvPicPr/>
                   </pic:nvPicPr>
                   <pic:blipFill>
-                    <a:blip r:embed="rId50"/>
+                    <a:blip r:embed="rId51"/>
                     <a:stretch>
                       <a:fillRect/>
                     </a:stretch>
@@ -8200,7 +8258,7 @@
                     <pic:cNvPicPr/>
                   </pic:nvPicPr>
                   <pic:blipFill>
-                    <a:blip r:embed="rId51"/>
+                    <a:blip r:embed="rId52"/>
                     <a:stretch>
                       <a:fillRect/>
                     </a:stretch>
@@ -8281,7 +8339,7 @@
                     <pic:cNvPicPr/>
                   </pic:nvPicPr>
                   <pic:blipFill>
-                    <a:blip r:embed="rId52"/>
+                    <a:blip r:embed="rId53"/>
                     <a:stretch>
                       <a:fillRect/>
                     </a:stretch>
@@ -8341,7 +8399,7 @@
                     <pic:cNvPicPr/>
                   </pic:nvPicPr>
                   <pic:blipFill>
-                    <a:blip r:embed="rId53"/>
+                    <a:blip r:embed="rId54"/>
                     <a:stretch>
                       <a:fillRect/>
                     </a:stretch>
@@ -8384,7 +8442,7 @@
       <w:pPr>
         <w:pStyle w:val="Heading1"/>
       </w:pPr>
-      <w:bookmarkStart w:id="31" w:name="_Toc443466064"/>
+      <w:bookmarkStart w:id="28" w:name="_Toc443466064"/>
       <w:r>
         <w:lastRenderedPageBreak/>
         <w:t>Finding</w:t>
@@ -8398,7 +8456,7 @@
       <w:r>
         <w:t xml:space="preserve"> files</w:t>
       </w:r>
-      <w:bookmarkEnd w:id="31"/>
+      <w:bookmarkEnd w:id="28"/>
     </w:p>
     <w:p>
       <w:pPr>
@@ -8458,7 +8516,7 @@
                     <pic:cNvPicPr/>
                   </pic:nvPicPr>
                   <pic:blipFill>
-                    <a:blip r:embed="rId54"/>
+                    <a:blip r:embed="rId55"/>
                     <a:stretch>
                       <a:fillRect/>
                     </a:stretch>
@@ -8563,7 +8621,7 @@
                     <pic:cNvPicPr/>
                   </pic:nvPicPr>
                   <pic:blipFill>
-                    <a:blip r:embed="rId55"/>
+                    <a:blip r:embed="rId56"/>
                     <a:stretch>
                       <a:fillRect/>
                     </a:stretch>
@@ -8634,7 +8692,7 @@
                     <pic:cNvPicPr/>
                   </pic:nvPicPr>
                   <pic:blipFill>
-                    <a:blip r:embed="rId56"/>
+                    <a:blip r:embed="rId57"/>
                     <a:stretch>
                       <a:fillRect/>
                     </a:stretch>
@@ -8676,14 +8734,14 @@
         <w:pStyle w:val="Heading2"/>
         <w:spacing w:before="120" w:line="23" w:lineRule="atLeast"/>
       </w:pPr>
-      <w:bookmarkStart w:id="32" w:name="_Toc443466065"/>
+      <w:bookmarkStart w:id="29" w:name="_Toc443466065"/>
       <w:r>
         <w:t>Editing an individual file</w:t>
       </w:r>
       <w:r>
         <w:t xml:space="preserve"> (Visual Studio)</w:t>
       </w:r>
-      <w:bookmarkEnd w:id="32"/>
+      <w:bookmarkEnd w:id="29"/>
     </w:p>
     <w:p>
       <w:pPr>
@@ -8773,7 +8831,7 @@
                     <pic:cNvPicPr/>
                   </pic:nvPicPr>
                   <pic:blipFill>
-                    <a:blip r:embed="rId57"/>
+                    <a:blip r:embed="rId58"/>
                     <a:stretch>
                       <a:fillRect/>
                     </a:stretch>
@@ -8962,7 +9020,7 @@
                     <pic:cNvPicPr/>
                   </pic:nvPicPr>
                   <pic:blipFill>
-                    <a:blip r:embed="rId58"/>
+                    <a:blip r:embed="rId59"/>
                     <a:stretch>
                       <a:fillRect/>
                     </a:stretch>
@@ -9066,7 +9124,7 @@
                     <pic:cNvPicPr/>
                   </pic:nvPicPr>
                   <pic:blipFill>
-                    <a:blip r:embed="rId59"/>
+                    <a:blip r:embed="rId60"/>
                     <a:stretch>
                       <a:fillRect/>
                     </a:stretch>
@@ -9200,7 +9258,7 @@
                     <pic:cNvPicPr/>
                   </pic:nvPicPr>
                   <pic:blipFill>
-                    <a:blip r:embed="rId60"/>
+                    <a:blip r:embed="rId61"/>
                     <a:stretch>
                       <a:fillRect/>
                     </a:stretch>
@@ -9390,7 +9448,7 @@
                     <pic:cNvPicPr/>
                   </pic:nvPicPr>
                   <pic:blipFill>
-                    <a:blip r:embed="rId61"/>
+                    <a:blip r:embed="rId62"/>
                     <a:stretch>
                       <a:fillRect/>
                     </a:stretch>
@@ -9432,12 +9490,12 @@
         <w:pStyle w:val="Heading1"/>
         <w:spacing w:before="120" w:after="120" w:line="23" w:lineRule="atLeast"/>
       </w:pPr>
-      <w:bookmarkStart w:id="33" w:name="_Toc443466066"/>
+      <w:bookmarkStart w:id="30" w:name="_Toc443466066"/>
       <w:r>
         <w:lastRenderedPageBreak/>
         <w:t>More about pull requests</w:t>
       </w:r>
-      <w:bookmarkEnd w:id="33"/>
+      <w:bookmarkEnd w:id="30"/>
       <w:r>
         <w:t xml:space="preserve"> </w:t>
       </w:r>
@@ -9460,127 +9518,6 @@
             <wp:extent cx="5943600" cy="2572385"/>
             <wp:effectExtent l="0" t="0" r="0" b="0"/>
             <wp:docPr id="9" name="Picture 9"/>
-            <wp:cNvGraphicFramePr>
-              <a:graphicFrameLocks xmlns:a="http://schemas.openxmlformats.org/drawingml/2006/main" noChangeAspect="1"/>
-            </wp:cNvGraphicFramePr>
-            <a:graphic xmlns:a="http://schemas.openxmlformats.org/drawingml/2006/main">
-              <a:graphicData uri="http://schemas.openxmlformats.org/drawingml/2006/picture">
-                <pic:pic xmlns:pic="http://schemas.openxmlformats.org/drawingml/2006/picture">
-                  <pic:nvPicPr>
-                    <pic:cNvPr id="0" name=""/>
-                    <pic:cNvPicPr/>
-                  </pic:nvPicPr>
-                  <pic:blipFill>
-                    <a:blip r:embed="rId62"/>
-                    <a:stretch>
-                      <a:fillRect/>
-                    </a:stretch>
-                  </pic:blipFill>
-                  <pic:spPr>
-                    <a:xfrm>
-                      <a:off x="0" y="0"/>
-                      <a:ext cx="5943600" cy="2572385"/>
-                    </a:xfrm>
-                    <a:prstGeom prst="rect">
-                      <a:avLst/>
-                    </a:prstGeom>
-                  </pic:spPr>
-                </pic:pic>
-              </a:graphicData>
-            </a:graphic>
-          </wp:inline>
-        </w:drawing>
-      </w:r>
-    </w:p>
-    <w:p>
-      <w:pPr>
-        <w:spacing w:before="120" w:after="120" w:line="23" w:lineRule="atLeast"/>
-      </w:pPr>
-      <w:r>
-        <w:t xml:space="preserve">After entering a name and description for your pull request, you can click </w:t>
-      </w:r>
-      <w:r>
-        <w:rPr>
-          <w:b/>
-        </w:rPr>
-        <w:t xml:space="preserve">Send pull request </w:t>
-      </w:r>
-      <w:r>
-        <w:t xml:space="preserve">and it will be </w:t>
-      </w:r>
-      <w:r>
-        <w:t xml:space="preserve">synced to GitHub and thus put in the hands of the repo owners for them to decide whether to merge or not to merge. </w:t>
-      </w:r>
-    </w:p>
-    <w:p>
-      <w:pPr>
-        <w:spacing w:before="120" w:after="120" w:line="23" w:lineRule="atLeast"/>
-      </w:pPr>
-      <w:r>
-        <w:t xml:space="preserve">However, if you change your mind about this pull request and decide you don’t want to send it after all, you have the option of reverting your changes. That is, </w:t>
-      </w:r>
-      <w:r>
-        <w:rPr>
-          <w:i/>
-        </w:rPr>
-        <w:t xml:space="preserve">after </w:t>
-      </w:r>
-      <w:r>
-        <w:t xml:space="preserve">you’ve created a pull request but </w:t>
-      </w:r>
-      <w:r>
-        <w:rPr>
-          <w:i/>
-        </w:rPr>
-        <w:t xml:space="preserve">before </w:t>
-      </w:r>
-      <w:r>
-        <w:t xml:space="preserve">you’ve actually sent it, you </w:t>
-      </w:r>
-      <w:r>
-        <w:t xml:space="preserve">can click </w:t>
-      </w:r>
-      <w:r>
-        <w:rPr>
-          <w:b/>
-        </w:rPr>
-        <w:t xml:space="preserve">Revert </w:t>
-      </w:r>
-      <w:r>
-        <w:t xml:space="preserve">instead of clicking </w:t>
-      </w:r>
-      <w:r>
-        <w:rPr>
-          <w:b/>
-        </w:rPr>
-        <w:t xml:space="preserve">Send pull </w:t>
-      </w:r>
-      <w:r>
-        <w:rPr>
-          <w:b/>
-        </w:rPr>
-        <w:t>request</w:t>
-      </w:r>
-      <w:r>
-        <w:t xml:space="preserve">. </w:t>
-      </w:r>
-      <w:r>
-        <w:t xml:space="preserve">If you do so, the pull request will go away, and any files you edited in Visual Studio will revert back to their previous state. </w:t>
-      </w:r>
-    </w:p>
-    <w:p>
-      <w:pPr>
-        <w:spacing w:before="120" w:after="120" w:line="23" w:lineRule="atLeast"/>
-      </w:pPr>
-      <w:r>
-        <w:rPr>
-          <w:noProof/>
-        </w:rPr>
-        <w:drawing>
-          <wp:inline distT="0" distB="0" distL="0" distR="0" wp14:anchorId="09103932" wp14:editId="4E6EDC99">
-            <wp:extent cx="5943600" cy="2734945"/>
-            <wp:effectExtent l="0" t="0" r="0" b="8255"/>
-            <wp:docPr id="10" name="Picture 10"/>
             <wp:cNvGraphicFramePr>
               <a:graphicFrameLocks xmlns:a="http://schemas.openxmlformats.org/drawingml/2006/main" noChangeAspect="1"/>
             </wp:cNvGraphicFramePr>
@@ -9600,7 +9537,7 @@
                   <pic:spPr>
                     <a:xfrm>
                       <a:off x="0" y="0"/>
-                      <a:ext cx="5943600" cy="2734945"/>
+                      <a:ext cx="5943600" cy="2572385"/>
                     </a:xfrm>
                     <a:prstGeom prst="rect">
                       <a:avLst/>
@@ -9618,83 +9555,90 @@
         <w:spacing w:before="120" w:after="120" w:line="23" w:lineRule="atLeast"/>
       </w:pPr>
       <w:r>
-        <w:t xml:space="preserve">And if you’ve already submitted your pull request but decided you need to get it back, all is not lost. Go to the Appendix to </w:t>
-      </w:r>
-      <w:hyperlink w:anchor="_More_magic:_reverting" w:history="1">
-        <w:r>
-          <w:rPr>
-            <w:rStyle w:val="Hyperlink"/>
-          </w:rPr>
-          <w:t>see what other magic GitHub has in store</w:t>
-        </w:r>
-      </w:hyperlink>
+        <w:t xml:space="preserve">After entering a name and description for your pull request, you can click </w:t>
+      </w:r>
+      <w:r>
+        <w:rPr>
+          <w:b/>
+        </w:rPr>
+        <w:t xml:space="preserve">Send pull request </w:t>
+      </w:r>
+      <w:r>
+        <w:t xml:space="preserve">and it will be </w:t>
+      </w:r>
+      <w:r>
+        <w:t xml:space="preserve">synced to GitHub and thus put in the hands of the repo owners for them to decide whether to merge or not to merge. </w:t>
+      </w:r>
+    </w:p>
+    <w:p>
+      <w:pPr>
+        <w:spacing w:before="120" w:after="120" w:line="23" w:lineRule="atLeast"/>
+      </w:pPr>
+      <w:r>
+        <w:t xml:space="preserve">However, if you change your mind about this pull request and decide you don’t want to send it after all, you have the option of reverting your changes. That is, </w:t>
+      </w:r>
+      <w:r>
+        <w:rPr>
+          <w:i/>
+        </w:rPr>
+        <w:t xml:space="preserve">after </w:t>
+      </w:r>
+      <w:r>
+        <w:t xml:space="preserve">you’ve created a pull request but </w:t>
+      </w:r>
+      <w:r>
+        <w:rPr>
+          <w:i/>
+        </w:rPr>
+        <w:t xml:space="preserve">before </w:t>
+      </w:r>
+      <w:r>
+        <w:t xml:space="preserve">you’ve actually sent it, you </w:t>
+      </w:r>
+      <w:r>
+        <w:t xml:space="preserve">can click </w:t>
+      </w:r>
+      <w:r>
+        <w:rPr>
+          <w:b/>
+        </w:rPr>
+        <w:t xml:space="preserve">Revert </w:t>
+      </w:r>
+      <w:r>
+        <w:t xml:space="preserve">instead of clicking </w:t>
+      </w:r>
+      <w:r>
+        <w:rPr>
+          <w:b/>
+        </w:rPr>
+        <w:t xml:space="preserve">Send pull </w:t>
+      </w:r>
+      <w:r>
+        <w:rPr>
+          <w:b/>
+        </w:rPr>
+        <w:t>request</w:t>
+      </w:r>
       <w:r>
         <w:t xml:space="preserve">. </w:t>
       </w:r>
+      <w:r>
+        <w:t xml:space="preserve">If you do so, the pull request will go away, and any files you edited in Visual Studio will revert back to their previous state. </w:t>
+      </w:r>
     </w:p>
     <w:p>
       <w:pPr>
         <w:spacing w:before="120" w:after="120" w:line="23" w:lineRule="atLeast"/>
-        <w:rPr>
-          <w:b/>
-        </w:rPr>
-      </w:pPr>
-    </w:p>
-    <w:p>
-      <w:pPr>
-        <w:spacing w:before="120" w:after="120" w:line="23" w:lineRule="atLeast"/>
-        <w:rPr>
-          <w:b/>
-        </w:rPr>
-      </w:pPr>
-      <w:r>
-        <w:rPr>
-          <w:b/>
-        </w:rPr>
-        <w:t xml:space="preserve">Let’s see how this looks at the </w:t>
-      </w:r>
-      <w:r>
-        <w:rPr>
-          <w:b/>
-        </w:rPr>
-        <w:t>command</w:t>
-      </w:r>
-      <w:r>
-        <w:rPr>
-          <w:b/>
-        </w:rPr>
-        <w:t xml:space="preserve"> </w:t>
-      </w:r>
-      <w:r>
-        <w:rPr>
-          <w:b/>
-        </w:rPr>
-        <w:t>line</w:t>
-      </w:r>
-      <w:r>
-        <w:rPr>
-          <w:b/>
-        </w:rPr>
-        <w:t>.</w:t>
-      </w:r>
-    </w:p>
-    <w:p>
-      <w:pPr>
-        <w:spacing w:before="120" w:after="120" w:line="23" w:lineRule="atLeast"/>
-        <w:rPr>
-          <w:rFonts w:cs="Courier New"/>
-        </w:rPr>
       </w:pPr>
       <w:r>
         <w:rPr>
           <w:noProof/>
         </w:rPr>
-        <w:lastRenderedPageBreak/>
         <w:drawing>
-          <wp:inline distT="0" distB="0" distL="0" distR="0" wp14:anchorId="0E11C495" wp14:editId="5AAF4A4A">
-            <wp:extent cx="5943600" cy="4344035"/>
-            <wp:effectExtent l="0" t="0" r="0" b="0"/>
-            <wp:docPr id="11" name="Picture 11"/>
+          <wp:inline distT="0" distB="0" distL="0" distR="0" wp14:anchorId="09103932" wp14:editId="4E6EDC99">
+            <wp:extent cx="5943600" cy="2734945"/>
+            <wp:effectExtent l="0" t="0" r="0" b="8255"/>
+            <wp:docPr id="10" name="Picture 10"/>
             <wp:cNvGraphicFramePr>
               <a:graphicFrameLocks xmlns:a="http://schemas.openxmlformats.org/drawingml/2006/main" noChangeAspect="1"/>
             </wp:cNvGraphicFramePr>
@@ -9714,7 +9658,7 @@
                   <pic:spPr>
                     <a:xfrm>
                       <a:off x="0" y="0"/>
-                      <a:ext cx="5943600" cy="4344035"/>
+                      <a:ext cx="5943600" cy="2734945"/>
                     </a:xfrm>
                     <a:prstGeom prst="rect">
                       <a:avLst/>
@@ -9730,6 +9674,71 @@
     <w:p>
       <w:pPr>
         <w:spacing w:before="120" w:after="120" w:line="23" w:lineRule="atLeast"/>
+      </w:pPr>
+      <w:r>
+        <w:t xml:space="preserve">And if you’ve already submitted your pull request but decided you need to get it back, all is not lost. Go to the Appendix to </w:t>
+      </w:r>
+      <w:hyperlink w:anchor="_More_magic:_reverting" w:history="1">
+        <w:r>
+          <w:rPr>
+            <w:rStyle w:val="Hyperlink"/>
+          </w:rPr>
+          <w:t>see what other magic GitHub has in store</w:t>
+        </w:r>
+      </w:hyperlink>
+      <w:r>
+        <w:t xml:space="preserve">. </w:t>
+      </w:r>
+    </w:p>
+    <w:p>
+      <w:pPr>
+        <w:spacing w:before="120" w:after="120" w:line="23" w:lineRule="atLeast"/>
+        <w:rPr>
+          <w:b/>
+        </w:rPr>
+      </w:pPr>
+    </w:p>
+    <w:p>
+      <w:pPr>
+        <w:spacing w:before="120" w:after="120" w:line="23" w:lineRule="atLeast"/>
+        <w:rPr>
+          <w:b/>
+        </w:rPr>
+      </w:pPr>
+      <w:r>
+        <w:rPr>
+          <w:b/>
+        </w:rPr>
+        <w:t xml:space="preserve">Let’s see how this looks at the </w:t>
+      </w:r>
+      <w:r>
+        <w:rPr>
+          <w:b/>
+        </w:rPr>
+        <w:t>command</w:t>
+      </w:r>
+      <w:r>
+        <w:rPr>
+          <w:b/>
+        </w:rPr>
+        <w:t xml:space="preserve"> </w:t>
+      </w:r>
+      <w:r>
+        <w:rPr>
+          <w:b/>
+        </w:rPr>
+        <w:t>line</w:t>
+      </w:r>
+      <w:r>
+        <w:rPr>
+          <w:b/>
+        </w:rPr>
+        <w:t>.</w:t>
+      </w:r>
+    </w:p>
+    <w:p>
+      <w:pPr>
+        <w:spacing w:before="120" w:after="120" w:line="23" w:lineRule="atLeast"/>
         <w:rPr>
           <w:rFonts w:cs="Courier New"/>
         </w:rPr>
@@ -9740,10 +9749,10 @@
         </w:rPr>
         <w:lastRenderedPageBreak/>
         <w:drawing>
-          <wp:inline distT="0" distB="0" distL="0" distR="0" wp14:anchorId="11C1E1A3" wp14:editId="55F9DB24">
-            <wp:extent cx="5943600" cy="4373245"/>
-            <wp:effectExtent l="0" t="0" r="0" b="8255"/>
-            <wp:docPr id="12" name="Picture 12"/>
+          <wp:inline distT="0" distB="0" distL="0" distR="0" wp14:anchorId="0E11C495" wp14:editId="5AAF4A4A">
+            <wp:extent cx="5943600" cy="4344035"/>
+            <wp:effectExtent l="0" t="0" r="0" b="0"/>
+            <wp:docPr id="11" name="Picture 11"/>
             <wp:cNvGraphicFramePr>
               <a:graphicFrameLocks xmlns:a="http://schemas.openxmlformats.org/drawingml/2006/main" noChangeAspect="1"/>
             </wp:cNvGraphicFramePr>
@@ -9763,7 +9772,7 @@
                   <pic:spPr>
                     <a:xfrm>
                       <a:off x="0" y="0"/>
-                      <a:ext cx="5943600" cy="4373245"/>
+                      <a:ext cx="5943600" cy="4344035"/>
                     </a:xfrm>
                     <a:prstGeom prst="rect">
                       <a:avLst/>
@@ -9789,10 +9798,10 @@
         </w:rPr>
         <w:lastRenderedPageBreak/>
         <w:drawing>
-          <wp:inline distT="0" distB="0" distL="0" distR="0" wp14:anchorId="6D58E55E" wp14:editId="06643991">
-            <wp:extent cx="5943600" cy="4381500"/>
-            <wp:effectExtent l="0" t="0" r="0" b="0"/>
-            <wp:docPr id="13" name="Picture 13"/>
+          <wp:inline distT="0" distB="0" distL="0" distR="0" wp14:anchorId="11C1E1A3" wp14:editId="55F9DB24">
+            <wp:extent cx="5943600" cy="4373245"/>
+            <wp:effectExtent l="0" t="0" r="0" b="8255"/>
+            <wp:docPr id="12" name="Picture 12"/>
             <wp:cNvGraphicFramePr>
               <a:graphicFrameLocks xmlns:a="http://schemas.openxmlformats.org/drawingml/2006/main" noChangeAspect="1"/>
             </wp:cNvGraphicFramePr>
@@ -9812,7 +9821,7 @@
                   <pic:spPr>
                     <a:xfrm>
                       <a:off x="0" y="0"/>
-                      <a:ext cx="5943600" cy="4381500"/>
+                      <a:ext cx="5943600" cy="4373245"/>
                     </a:xfrm>
                     <a:prstGeom prst="rect">
                       <a:avLst/>
@@ -9824,38 +9833,24 @@
           </wp:inline>
         </w:drawing>
       </w:r>
-      <w:r>
+    </w:p>
+    <w:p>
+      <w:pPr>
+        <w:spacing w:before="120" w:after="120" w:line="23" w:lineRule="atLeast"/>
         <w:rPr>
           <w:rFonts w:cs="Courier New"/>
         </w:rPr>
-        <w:br w:type="page"/>
-      </w:r>
-    </w:p>
-    <w:p>
-      <w:pPr>
-        <w:spacing w:before="120" w:after="120" w:line="23" w:lineRule="atLeast"/>
-      </w:pPr>
-      <w:r>
+      </w:pPr>
+      <w:r>
+        <w:rPr>
+          <w:noProof/>
+        </w:rPr>
         <w:lastRenderedPageBreak/>
-        <w:t xml:space="preserve">In </w:t>
-      </w:r>
-      <w:r>
-        <w:t>Visual Studio:</w:t>
-      </w:r>
-    </w:p>
-    <w:p>
-      <w:pPr>
-        <w:spacing w:before="120" w:after="120" w:line="23" w:lineRule="atLeast"/>
-      </w:pPr>
-      <w:r>
-        <w:rPr>
-          <w:noProof/>
-        </w:rPr>
         <w:drawing>
-          <wp:inline distT="0" distB="0" distL="0" distR="0" wp14:anchorId="4E01313D" wp14:editId="1ECAC887">
-            <wp:extent cx="5943600" cy="3079750"/>
-            <wp:effectExtent l="0" t="0" r="0" b="6350"/>
-            <wp:docPr id="1" name="Picture 1"/>
+          <wp:inline distT="0" distB="0" distL="0" distR="0" wp14:anchorId="6D58E55E" wp14:editId="06643991">
+            <wp:extent cx="5943600" cy="4381500"/>
+            <wp:effectExtent l="0" t="0" r="0" b="0"/>
+            <wp:docPr id="13" name="Picture 13"/>
             <wp:cNvGraphicFramePr>
               <a:graphicFrameLocks xmlns:a="http://schemas.openxmlformats.org/drawingml/2006/main" noChangeAspect="1"/>
             </wp:cNvGraphicFramePr>
@@ -9875,7 +9870,7 @@
                   <pic:spPr>
                     <a:xfrm>
                       <a:off x="0" y="0"/>
-                      <a:ext cx="5943600" cy="3079750"/>
+                      <a:ext cx="5943600" cy="4381500"/>
                     </a:xfrm>
                     <a:prstGeom prst="rect">
                       <a:avLst/>
@@ -9887,45 +9882,38 @@
           </wp:inline>
         </w:drawing>
       </w:r>
+      <w:r>
+        <w:rPr>
+          <w:rFonts w:cs="Courier New"/>
+        </w:rPr>
+        <w:br w:type="page"/>
+      </w:r>
     </w:p>
     <w:p>
       <w:pPr>
         <w:spacing w:before="120" w:after="120" w:line="23" w:lineRule="atLeast"/>
       </w:pPr>
+      <w:r>
+        <w:lastRenderedPageBreak/>
+        <w:t xml:space="preserve">In </w:t>
+      </w:r>
+      <w:r>
+        <w:t>Visual Studio:</w:t>
+      </w:r>
     </w:p>
     <w:p>
       <w:pPr>
         <w:spacing w:before="120" w:after="120" w:line="23" w:lineRule="atLeast"/>
       </w:pPr>
       <w:r>
-        <w:t xml:space="preserve">Another </w:t>
-      </w:r>
-      <w:r>
-        <w:t>file</w:t>
-      </w:r>
-      <w:r>
-        <w:t xml:space="preserve"> (Commands.Batch</w:t>
-      </w:r>
-      <w:r>
-        <w:t xml:space="preserve"> Help.xml</w:t>
-      </w:r>
-      <w:r>
-        <w:t>)</w:t>
-      </w:r>
-    </w:p>
-    <w:p>
-      <w:pPr>
-        <w:spacing w:before="120" w:after="120" w:line="23" w:lineRule="atLeast"/>
-      </w:pPr>
-      <w:r>
         <w:rPr>
           <w:noProof/>
         </w:rPr>
         <w:drawing>
-          <wp:inline distT="0" distB="0" distL="0" distR="0" wp14:anchorId="647BB4F0" wp14:editId="78D9497B">
-            <wp:extent cx="5943600" cy="2933700"/>
-            <wp:effectExtent l="0" t="0" r="0" b="0"/>
-            <wp:docPr id="2" name="Picture 2"/>
+          <wp:inline distT="0" distB="0" distL="0" distR="0" wp14:anchorId="4E01313D" wp14:editId="1ECAC887">
+            <wp:extent cx="5943600" cy="3079750"/>
+            <wp:effectExtent l="0" t="0" r="0" b="6350"/>
+            <wp:docPr id="1" name="Picture 1"/>
             <wp:cNvGraphicFramePr>
               <a:graphicFrameLocks xmlns:a="http://schemas.openxmlformats.org/drawingml/2006/main" noChangeAspect="1"/>
             </wp:cNvGraphicFramePr>
@@ -9945,7 +9933,7 @@
                   <pic:spPr>
                     <a:xfrm>
                       <a:off x="0" y="0"/>
-                      <a:ext cx="5943600" cy="2933700"/>
+                      <a:ext cx="5943600" cy="3079750"/>
                     </a:xfrm>
                     <a:prstGeom prst="rect">
                       <a:avLst/>
@@ -9960,46 +9948,42 @@
     </w:p>
     <w:p>
       <w:pPr>
-        <w:pStyle w:val="Heading1"/>
-      </w:pPr>
-      <w:r>
-        <w:br w:type="page"/>
-      </w:r>
-      <w:bookmarkStart w:id="34" w:name="_Toc443466067"/>
-      <w:r>
-        <w:lastRenderedPageBreak/>
-        <w:t>Interacting with the</w:t>
-      </w:r>
+        <w:spacing w:before="120" w:after="120" w:line="23" w:lineRule="atLeast"/>
+      </w:pPr>
+    </w:p>
+    <w:p>
+      <w:pPr>
+        <w:spacing w:before="120" w:after="120" w:line="23" w:lineRule="atLeast"/>
+      </w:pPr>
+      <w:r>
+        <w:t xml:space="preserve">Another </w:t>
+      </w:r>
+      <w:r>
+        <w:t>file</w:t>
+      </w:r>
+      <w:r>
+        <w:t xml:space="preserve"> (Commands.Batch</w:t>
+      </w:r>
+      <w:r>
+        <w:t xml:space="preserve"> Help.xml</w:t>
+      </w:r>
+      <w:r>
+        <w:t>)</w:t>
+      </w:r>
+    </w:p>
+    <w:p>
+      <w:pPr>
+        <w:spacing w:before="120" w:after="120" w:line="23" w:lineRule="atLeast"/>
+      </w:pPr>
       <w:r>
         <w:rPr>
           <w:noProof/>
         </w:rPr>
-        <w:t xml:space="preserve"> </w:t>
-      </w:r>
-      <w:r>
-        <w:t>Git</w:t>
-      </w:r>
-      <w:r>
-        <w:t xml:space="preserve"> </w:t>
-      </w:r>
-      <w:r>
-        <w:t>Bash command line</w:t>
-      </w:r>
-      <w:bookmarkEnd w:id="34"/>
-    </w:p>
-    <w:p>
-      <w:pPr>
-        <w:spacing w:before="120" w:after="120" w:line="23" w:lineRule="atLeast"/>
-      </w:pPr>
-      <w:r>
-        <w:rPr>
-          <w:noProof/>
-        </w:rPr>
         <w:drawing>
-          <wp:inline distT="0" distB="0" distL="0" distR="0" wp14:anchorId="42E4DBE9" wp14:editId="60D54698">
-            <wp:extent cx="5943600" cy="6424930"/>
+          <wp:inline distT="0" distB="0" distL="0" distR="0" wp14:anchorId="647BB4F0" wp14:editId="78D9497B">
+            <wp:extent cx="5943600" cy="2933700"/>
             <wp:effectExtent l="0" t="0" r="0" b="0"/>
-            <wp:docPr id="4" name="Picture 4"/>
+            <wp:docPr id="2" name="Picture 2"/>
             <wp:cNvGraphicFramePr>
               <a:graphicFrameLocks xmlns:a="http://schemas.openxmlformats.org/drawingml/2006/main" noChangeAspect="1"/>
             </wp:cNvGraphicFramePr>
@@ -10019,6 +10003,80 @@
                   <pic:spPr>
                     <a:xfrm>
                       <a:off x="0" y="0"/>
+                      <a:ext cx="5943600" cy="2933700"/>
+                    </a:xfrm>
+                    <a:prstGeom prst="rect">
+                      <a:avLst/>
+                    </a:prstGeom>
+                  </pic:spPr>
+                </pic:pic>
+              </a:graphicData>
+            </a:graphic>
+          </wp:inline>
+        </w:drawing>
+      </w:r>
+    </w:p>
+    <w:p>
+      <w:pPr>
+        <w:pStyle w:val="Heading1"/>
+      </w:pPr>
+      <w:r>
+        <w:br w:type="page"/>
+      </w:r>
+      <w:bookmarkStart w:id="31" w:name="_Toc443466067"/>
+      <w:r>
+        <w:lastRenderedPageBreak/>
+        <w:t>Interacting with the</w:t>
+      </w:r>
+      <w:r>
+        <w:rPr>
+          <w:noProof/>
+        </w:rPr>
+        <w:t xml:space="preserve"> </w:t>
+      </w:r>
+      <w:r>
+        <w:t>Git</w:t>
+      </w:r>
+      <w:r>
+        <w:t xml:space="preserve"> </w:t>
+      </w:r>
+      <w:r>
+        <w:t>Bash command line</w:t>
+      </w:r>
+      <w:bookmarkEnd w:id="31"/>
+    </w:p>
+    <w:p>
+      <w:pPr>
+        <w:spacing w:before="120" w:after="120" w:line="23" w:lineRule="atLeast"/>
+      </w:pPr>
+      <w:r>
+        <w:rPr>
+          <w:noProof/>
+        </w:rPr>
+        <w:drawing>
+          <wp:inline distT="0" distB="0" distL="0" distR="0" wp14:anchorId="42E4DBE9" wp14:editId="60D54698">
+            <wp:extent cx="5943600" cy="6424930"/>
+            <wp:effectExtent l="0" t="0" r="0" b="0"/>
+            <wp:docPr id="4" name="Picture 4"/>
+            <wp:cNvGraphicFramePr>
+              <a:graphicFrameLocks xmlns:a="http://schemas.openxmlformats.org/drawingml/2006/main" noChangeAspect="1"/>
+            </wp:cNvGraphicFramePr>
+            <a:graphic xmlns:a="http://schemas.openxmlformats.org/drawingml/2006/main">
+              <a:graphicData uri="http://schemas.openxmlformats.org/drawingml/2006/picture">
+                <pic:pic xmlns:pic="http://schemas.openxmlformats.org/drawingml/2006/picture">
+                  <pic:nvPicPr>
+                    <pic:cNvPr id="0" name=""/>
+                    <pic:cNvPicPr/>
+                  </pic:nvPicPr>
+                  <pic:blipFill>
+                    <a:blip r:embed="rId70"/>
+                    <a:stretch>
+                      <a:fillRect/>
+                    </a:stretch>
+                  </pic:blipFill>
+                  <pic:spPr>
+                    <a:xfrm>
+                      <a:off x="0" y="0"/>
                       <a:ext cx="5943600" cy="6424930"/>
                     </a:xfrm>
                     <a:prstGeom prst="rect">
@@ -10049,25 +10107,25 @@
       <w:pPr>
         <w:pStyle w:val="Heading1"/>
       </w:pPr>
-      <w:bookmarkStart w:id="35" w:name="_Toc443466068"/>
+      <w:bookmarkStart w:id="32" w:name="_Toc443466068"/>
       <w:r>
         <w:lastRenderedPageBreak/>
         <w:t>Appendix</w:t>
       </w:r>
-      <w:bookmarkEnd w:id="35"/>
+      <w:bookmarkEnd w:id="32"/>
     </w:p>
     <w:p>
       <w:pPr>
         <w:pStyle w:val="Heading2"/>
       </w:pPr>
-      <w:bookmarkStart w:id="36" w:name="GitInstallation"/>
-      <w:bookmarkStart w:id="37" w:name="_Toc443466069"/>
+      <w:bookmarkStart w:id="33" w:name="_Toc443466069"/>
+      <w:bookmarkStart w:id="34" w:name="GitInstallation"/>
       <w:r>
         <w:t>Git install details</w:t>
       </w:r>
-      <w:bookmarkEnd w:id="37"/>
-    </w:p>
-    <w:bookmarkEnd w:id="36"/>
+      <w:bookmarkEnd w:id="33"/>
+    </w:p>
+    <w:bookmarkEnd w:id="34"/>
     <w:p>
       <w:pPr>
         <w:pStyle w:val="ListParagraph"/>
@@ -10110,7 +10168,7 @@
                     <pic:cNvPicPr/>
                   </pic:nvPicPr>
                   <pic:blipFill>
-                    <a:blip r:embed="rId70"/>
+                    <a:blip r:embed="rId71"/>
                     <a:stretch>
                       <a:fillRect/>
                     </a:stretch>
@@ -10165,7 +10223,7 @@
                     <pic:cNvPicPr/>
                   </pic:nvPicPr>
                   <pic:blipFill>
-                    <a:blip r:embed="rId71"/>
+                    <a:blip r:embed="rId72"/>
                     <a:stretch>
                       <a:fillRect/>
                     </a:stretch>
@@ -10204,57 +10262,6 @@
             <wp:extent cx="2670048" cy="2049355"/>
             <wp:effectExtent l="0" t="0" r="0" b="8255"/>
             <wp:docPr id="35" name="Picture 35"/>
-            <wp:cNvGraphicFramePr>
-              <a:graphicFrameLocks xmlns:a="http://schemas.openxmlformats.org/drawingml/2006/main" noChangeAspect="1"/>
-            </wp:cNvGraphicFramePr>
-            <a:graphic xmlns:a="http://schemas.openxmlformats.org/drawingml/2006/main">
-              <a:graphicData uri="http://schemas.openxmlformats.org/drawingml/2006/picture">
-                <pic:pic xmlns:pic="http://schemas.openxmlformats.org/drawingml/2006/picture">
-                  <pic:nvPicPr>
-                    <pic:cNvPr id="1" name=""/>
-                    <pic:cNvPicPr/>
-                  </pic:nvPicPr>
-                  <pic:blipFill>
-                    <a:blip r:embed="rId72"/>
-                    <a:stretch>
-                      <a:fillRect/>
-                    </a:stretch>
-                  </pic:blipFill>
-                  <pic:spPr>
-                    <a:xfrm>
-                      <a:off x="0" y="0"/>
-                      <a:ext cx="2676752" cy="2054501"/>
-                    </a:xfrm>
-                    <a:prstGeom prst="rect">
-                      <a:avLst/>
-                    </a:prstGeom>
-                  </pic:spPr>
-                </pic:pic>
-              </a:graphicData>
-            </a:graphic>
-          </wp:inline>
-        </w:drawing>
-      </w:r>
-    </w:p>
-    <w:p>
-      <w:pPr>
-        <w:pStyle w:val="ListParagraph"/>
-        <w:numPr>
-          <w:ilvl w:val="2"/>
-          <w:numId w:val="8"/>
-        </w:numPr>
-        <w:spacing w:after="160" w:line="259" w:lineRule="auto"/>
-      </w:pPr>
-      <w:r>
-        <w:rPr>
-          <w:noProof/>
-        </w:rPr>
-        <w:lastRenderedPageBreak/>
-        <w:drawing>
-          <wp:inline distT="0" distB="0" distL="0" distR="0" wp14:anchorId="55984360" wp14:editId="4D5D9A75">
-            <wp:extent cx="2669540" cy="2082241"/>
-            <wp:effectExtent l="0" t="0" r="0" b="0"/>
-            <wp:docPr id="36" name="Picture 36"/>
             <wp:cNvGraphicFramePr>
               <a:graphicFrameLocks xmlns:a="http://schemas.openxmlformats.org/drawingml/2006/main" noChangeAspect="1"/>
             </wp:cNvGraphicFramePr>
@@ -10274,6 +10281,57 @@
                   <pic:spPr>
                     <a:xfrm>
                       <a:off x="0" y="0"/>
+                      <a:ext cx="2676752" cy="2054501"/>
+                    </a:xfrm>
+                    <a:prstGeom prst="rect">
+                      <a:avLst/>
+                    </a:prstGeom>
+                  </pic:spPr>
+                </pic:pic>
+              </a:graphicData>
+            </a:graphic>
+          </wp:inline>
+        </w:drawing>
+      </w:r>
+    </w:p>
+    <w:p>
+      <w:pPr>
+        <w:pStyle w:val="ListParagraph"/>
+        <w:numPr>
+          <w:ilvl w:val="2"/>
+          <w:numId w:val="8"/>
+        </w:numPr>
+        <w:spacing w:after="160" w:line="259" w:lineRule="auto"/>
+      </w:pPr>
+      <w:r>
+        <w:rPr>
+          <w:noProof/>
+        </w:rPr>
+        <w:lastRenderedPageBreak/>
+        <w:drawing>
+          <wp:inline distT="0" distB="0" distL="0" distR="0" wp14:anchorId="55984360" wp14:editId="4D5D9A75">
+            <wp:extent cx="2669540" cy="2082241"/>
+            <wp:effectExtent l="0" t="0" r="0" b="0"/>
+            <wp:docPr id="36" name="Picture 36"/>
+            <wp:cNvGraphicFramePr>
+              <a:graphicFrameLocks xmlns:a="http://schemas.openxmlformats.org/drawingml/2006/main" noChangeAspect="1"/>
+            </wp:cNvGraphicFramePr>
+            <a:graphic xmlns:a="http://schemas.openxmlformats.org/drawingml/2006/main">
+              <a:graphicData uri="http://schemas.openxmlformats.org/drawingml/2006/picture">
+                <pic:pic xmlns:pic="http://schemas.openxmlformats.org/drawingml/2006/picture">
+                  <pic:nvPicPr>
+                    <pic:cNvPr id="1" name=""/>
+                    <pic:cNvPicPr/>
+                  </pic:nvPicPr>
+                  <pic:blipFill>
+                    <a:blip r:embed="rId74"/>
+                    <a:stretch>
+                      <a:fillRect/>
+                    </a:stretch>
+                  </pic:blipFill>
+                  <pic:spPr>
+                    <a:xfrm>
+                      <a:off x="0" y="0"/>
                       <a:ext cx="2686082" cy="2095143"/>
                     </a:xfrm>
                     <a:prstGeom prst="rect">
@@ -10316,7 +10374,7 @@
                     <pic:cNvPicPr/>
                   </pic:nvPicPr>
                   <pic:blipFill>
-                    <a:blip r:embed="rId74"/>
+                    <a:blip r:embed="rId75"/>
                     <a:stretch>
                       <a:fillRect/>
                     </a:stretch>
@@ -10371,7 +10429,7 @@
                     <pic:cNvPicPr/>
                   </pic:nvPicPr>
                   <pic:blipFill>
-                    <a:blip r:embed="rId75"/>
+                    <a:blip r:embed="rId76"/>
                     <a:stretch>
                       <a:fillRect/>
                     </a:stretch>
@@ -10426,7 +10484,7 @@
                     <pic:cNvPicPr/>
                   </pic:nvPicPr>
                   <pic:blipFill>
-                    <a:blip r:embed="rId76"/>
+                    <a:blip r:embed="rId77"/>
                     <a:stretch>
                       <a:fillRect/>
                     </a:stretch>
@@ -10456,12 +10514,12 @@
       <w:pPr>
         <w:pStyle w:val="Heading2"/>
       </w:pPr>
-      <w:bookmarkStart w:id="38" w:name="_Toc443466070"/>
+      <w:bookmarkStart w:id="35" w:name="_Toc443466070"/>
       <w:r>
         <w:lastRenderedPageBreak/>
         <w:t>Some Git commands for reference</w:t>
       </w:r>
-      <w:bookmarkEnd w:id="38"/>
+      <w:bookmarkEnd w:id="35"/>
     </w:p>
     <w:p>
       <w:pPr>
@@ -10490,7 +10548,7 @@
                     <pic:cNvPicPr/>
                   </pic:nvPicPr>
                   <pic:blipFill>
-                    <a:blip r:embed="rId77"/>
+                    <a:blip r:embed="rId78"/>
                     <a:stretch>
                       <a:fillRect/>
                     </a:stretch>
@@ -10541,9 +10599,9 @@
       <w:pPr>
         <w:pStyle w:val="Heading2"/>
       </w:pPr>
-      <w:bookmarkStart w:id="39" w:name="_More_magic:_reverting"/>
-      <w:bookmarkStart w:id="40" w:name="_Toc443466071"/>
-      <w:bookmarkEnd w:id="39"/>
+      <w:bookmarkStart w:id="36" w:name="_More_magic:_reverting"/>
+      <w:bookmarkStart w:id="37" w:name="_Toc443466071"/>
+      <w:bookmarkEnd w:id="36"/>
       <w:r>
         <w:lastRenderedPageBreak/>
         <w:t>More magic</w:t>
@@ -10554,7 +10612,7 @@
       <w:r>
         <w:t xml:space="preserve"> reverting changes already merged via pull request</w:t>
       </w:r>
-      <w:bookmarkEnd w:id="40"/>
+      <w:bookmarkEnd w:id="37"/>
     </w:p>
     <w:p/>
     <w:p>
@@ -10578,7 +10636,7 @@
                     <pic:cNvPicPr/>
                   </pic:nvPicPr>
                   <pic:blipFill>
-                    <a:blip r:embed="rId78"/>
+                    <a:blip r:embed="rId79"/>
                     <a:stretch>
                       <a:fillRect/>
                     </a:stretch>
@@ -10703,7 +10761,7 @@
                     <pic:cNvPicPr/>
                   </pic:nvPicPr>
                   <pic:blipFill>
-                    <a:blip r:embed="rId79"/>
+                    <a:blip r:embed="rId80"/>
                     <a:stretch>
                       <a:fillRect/>
                     </a:stretch>
@@ -10757,7 +10815,7 @@
                     <pic:cNvPicPr/>
                   </pic:nvPicPr>
                   <pic:blipFill>
-                    <a:blip r:embed="rId80"/>
+                    <a:blip r:embed="rId81"/>
                     <a:stretch>
                       <a:fillRect/>
                     </a:stretch>
@@ -10798,7 +10856,7 @@
       </w:pPr>
     </w:p>
     <w:sectPr>
-      <w:footerReference w:type="default" r:id="rId81"/>
+      <w:footerReference w:type="default" r:id="rId82"/>
       <w:pgSz w:w="12240" w:h="15840"/>
       <w:pgMar w:top="1440" w:right="1440" w:bottom="1080" w:left="1440" w:header="720" w:footer="720" w:gutter="0"/>
       <w:cols w:space="720"/>
@@ -12438,6 +12496,7 @@
   <w:style w:type="character" w:default="1" w:styleId="DefaultParagraphFont">
     <w:name w:val="Default Paragraph Font"/>
     <w:uiPriority w:val="1"/>
+    <w:semiHidden/>
     <w:unhideWhenUsed/>
   </w:style>
   <w:style w:type="table" w:default="1" w:styleId="TableNormal">
@@ -13116,7 +13175,7 @@
 </file>
 
 <file path=customXml/itemProps1.xml><?xml version="1.0" encoding="utf-8"?>
-<ds:datastoreItem xmlns:ds="http://schemas.openxmlformats.org/officeDocument/2006/customXml" ds:itemID="{ED67DE0D-9DD7-4A86-ABB7-9145EC29ED66}">
+<ds:datastoreItem xmlns:ds="http://schemas.openxmlformats.org/officeDocument/2006/customXml" ds:itemID="{0B6BBAAF-425A-496E-ACBD-5B83ABD58AF5}">
   <ds:schemaRefs>
     <ds:schemaRef ds:uri="http://schemas.openxmlformats.org/officeDocument/2006/bibliography"/>
   </ds:schemaRefs>

</xml_diff>